<commit_message>
update data dan dokumentasi
</commit_message>
<xml_diff>
--- a/dokumentasi.docx
+++ b/dokumentasi.docx
@@ -844,10 +844,10 @@
           <w:szCs w:val="24"/>
         </w:rPr>
         <w:drawing>
-          <wp:inline distT="0" distB="0" distL="0" distR="0" wp14:anchorId="3CE40D91" wp14:editId="2394B2EE">
-            <wp:extent cx="5094515" cy="2441244"/>
-            <wp:effectExtent l="0" t="0" r="0" b="0"/>
-            <wp:docPr id="1" name="Picture 1"/>
+          <wp:inline distT="0" distB="0" distL="0" distR="0" wp14:anchorId="184405AB" wp14:editId="5A97548F">
+            <wp:extent cx="5042535" cy="2388870"/>
+            <wp:effectExtent l="0" t="0" r="5715" b="0"/>
+            <wp:docPr id="20" name="Picture 20"/>
             <wp:cNvGraphicFramePr>
               <a:graphicFrameLocks xmlns:a="http://schemas.openxmlformats.org/drawingml/2006/main" noChangeAspect="1"/>
             </wp:cNvGraphicFramePr>
@@ -855,11 +855,17 @@
               <a:graphicData uri="http://schemas.openxmlformats.org/drawingml/2006/picture">
                 <pic:pic xmlns:pic="http://schemas.openxmlformats.org/drawingml/2006/picture">
                   <pic:nvPicPr>
-                    <pic:cNvPr id="1" name=""/>
+                    <pic:cNvPr id="20" name="Picture 20"/>
                     <pic:cNvPicPr/>
                   </pic:nvPicPr>
                   <pic:blipFill>
-                    <a:blip r:embed="rId7"/>
+                    <a:blip r:embed="rId7" cstate="print">
+                      <a:extLst>
+                        <a:ext uri="{28A0092B-C50C-407E-A947-70E740481C1C}">
+                          <a14:useLocalDpi xmlns:a14="http://schemas.microsoft.com/office/drawing/2010/main" val="0"/>
+                        </a:ext>
+                      </a:extLst>
+                    </a:blip>
                     <a:stretch>
                       <a:fillRect/>
                     </a:stretch>
@@ -867,14 +873,11 @@
                   <pic:spPr>
                     <a:xfrm>
                       <a:off x="0" y="0"/>
-                      <a:ext cx="5106810" cy="2447136"/>
+                      <a:ext cx="5042535" cy="2388870"/>
                     </a:xfrm>
                     <a:prstGeom prst="rect">
                       <a:avLst/>
                     </a:prstGeom>
-                    <a:ln>
-                      <a:noFill/>
-                    </a:ln>
                   </pic:spPr>
                 </pic:pic>
               </a:graphicData>
@@ -1347,71 +1350,71 @@
           <w:sz w:val="24"/>
           <w:szCs w:val="24"/>
         </w:rPr>
+        <w:t xml:space="preserve">Method </w:t>
+      </w:r>
+      <w:r>
+        <w:rPr>
+          <w:rFonts w:ascii="Times New Roman" w:hAnsi="Times New Roman" w:cs="Times New Roman"/>
+          <w:sz w:val="24"/>
+          <w:szCs w:val="24"/>
+        </w:rPr>
+        <w:t xml:space="preserve">controller </w:t>
+      </w:r>
+      <w:proofErr w:type="spellStart"/>
+      <w:r>
+        <w:rPr>
+          <w:rFonts w:ascii="Times New Roman" w:hAnsi="Times New Roman" w:cs="Times New Roman"/>
+          <w:sz w:val="24"/>
+          <w:szCs w:val="24"/>
+        </w:rPr>
+        <w:t>produk</w:t>
+      </w:r>
+      <w:proofErr w:type="spellEnd"/>
+      <w:r>
+        <w:rPr>
+          <w:rFonts w:ascii="Times New Roman" w:hAnsi="Times New Roman" w:cs="Times New Roman"/>
+          <w:sz w:val="24"/>
+          <w:szCs w:val="24"/>
+        </w:rPr>
+        <w:t xml:space="preserve"> (</w:t>
+      </w:r>
+      <w:proofErr w:type="spellStart"/>
+      <w:r>
+        <w:rPr>
+          <w:rFonts w:ascii="Times New Roman" w:hAnsi="Times New Roman" w:cs="Times New Roman"/>
+          <w:sz w:val="24"/>
+          <w:szCs w:val="24"/>
+        </w:rPr>
+        <w:t>getProduk</w:t>
+      </w:r>
+      <w:proofErr w:type="spellEnd"/>
+      <w:r>
+        <w:rPr>
+          <w:rFonts w:ascii="Times New Roman" w:hAnsi="Times New Roman" w:cs="Times New Roman"/>
+          <w:sz w:val="24"/>
+          <w:szCs w:val="24"/>
+        </w:rPr>
+        <w:t>)</w:t>
+      </w:r>
+    </w:p>
+    <w:p>
+      <w:pPr>
+        <w:pStyle w:val="ListParagraph"/>
+        <w:ind w:left="426"/>
+        <w:rPr>
+          <w:rFonts w:ascii="Times New Roman" w:hAnsi="Times New Roman" w:cs="Times New Roman"/>
+          <w:sz w:val="24"/>
+          <w:szCs w:val="24"/>
+        </w:rPr>
+      </w:pPr>
+      <w:proofErr w:type="spellStart"/>
+      <w:r>
+        <w:rPr>
+          <w:rFonts w:ascii="Times New Roman" w:hAnsi="Times New Roman" w:cs="Times New Roman"/>
+          <w:sz w:val="24"/>
+          <w:szCs w:val="24"/>
+        </w:rPr>
         <w:lastRenderedPageBreak/>
-        <w:t xml:space="preserve">Method </w:t>
-      </w:r>
-      <w:r>
-        <w:rPr>
-          <w:rFonts w:ascii="Times New Roman" w:hAnsi="Times New Roman" w:cs="Times New Roman"/>
-          <w:sz w:val="24"/>
-          <w:szCs w:val="24"/>
-        </w:rPr>
-        <w:t xml:space="preserve">controller </w:t>
-      </w:r>
-      <w:proofErr w:type="spellStart"/>
-      <w:r>
-        <w:rPr>
-          <w:rFonts w:ascii="Times New Roman" w:hAnsi="Times New Roman" w:cs="Times New Roman"/>
-          <w:sz w:val="24"/>
-          <w:szCs w:val="24"/>
-        </w:rPr>
-        <w:t>produk</w:t>
-      </w:r>
-      <w:proofErr w:type="spellEnd"/>
-      <w:r>
-        <w:rPr>
-          <w:rFonts w:ascii="Times New Roman" w:hAnsi="Times New Roman" w:cs="Times New Roman"/>
-          <w:sz w:val="24"/>
-          <w:szCs w:val="24"/>
-        </w:rPr>
-        <w:t xml:space="preserve"> (</w:t>
-      </w:r>
-      <w:proofErr w:type="spellStart"/>
-      <w:r>
-        <w:rPr>
-          <w:rFonts w:ascii="Times New Roman" w:hAnsi="Times New Roman" w:cs="Times New Roman"/>
-          <w:sz w:val="24"/>
-          <w:szCs w:val="24"/>
-        </w:rPr>
-        <w:t>getProduk</w:t>
-      </w:r>
-      <w:proofErr w:type="spellEnd"/>
-      <w:r>
-        <w:rPr>
-          <w:rFonts w:ascii="Times New Roman" w:hAnsi="Times New Roman" w:cs="Times New Roman"/>
-          <w:sz w:val="24"/>
-          <w:szCs w:val="24"/>
-        </w:rPr>
-        <w:t>)</w:t>
-      </w:r>
-    </w:p>
-    <w:p>
-      <w:pPr>
-        <w:pStyle w:val="ListParagraph"/>
-        <w:ind w:left="426"/>
-        <w:rPr>
-          <w:rFonts w:ascii="Times New Roman" w:hAnsi="Times New Roman" w:cs="Times New Roman"/>
-          <w:sz w:val="24"/>
-          <w:szCs w:val="24"/>
-        </w:rPr>
-      </w:pPr>
-      <w:proofErr w:type="spellStart"/>
-      <w:r>
-        <w:rPr>
-          <w:rFonts w:ascii="Times New Roman" w:hAnsi="Times New Roman" w:cs="Times New Roman"/>
-          <w:sz w:val="24"/>
-          <w:szCs w:val="24"/>
-        </w:rPr>
         <w:t>Digunakan</w:t>
       </w:r>
       <w:proofErr w:type="spellEnd"/>
@@ -1869,45 +1872,45 @@
           <w:sz w:val="24"/>
           <w:szCs w:val="24"/>
         </w:rPr>
+        <w:t xml:space="preserve">Method controller </w:t>
+      </w:r>
+      <w:proofErr w:type="spellStart"/>
+      <w:r>
+        <w:rPr>
+          <w:rFonts w:ascii="Times New Roman" w:hAnsi="Times New Roman" w:cs="Times New Roman"/>
+          <w:sz w:val="24"/>
+          <w:szCs w:val="24"/>
+        </w:rPr>
+        <w:t>produk</w:t>
+      </w:r>
+      <w:proofErr w:type="spellEnd"/>
+      <w:r>
+        <w:rPr>
+          <w:rFonts w:ascii="Times New Roman" w:hAnsi="Times New Roman" w:cs="Times New Roman"/>
+          <w:sz w:val="24"/>
+          <w:szCs w:val="24"/>
+        </w:rPr>
+        <w:t xml:space="preserve"> (show)</w:t>
+      </w:r>
+    </w:p>
+    <w:p>
+      <w:pPr>
+        <w:pStyle w:val="ListParagraph"/>
+        <w:ind w:left="426"/>
+        <w:rPr>
+          <w:rFonts w:ascii="Times New Roman" w:hAnsi="Times New Roman" w:cs="Times New Roman"/>
+          <w:sz w:val="24"/>
+          <w:szCs w:val="24"/>
+        </w:rPr>
+      </w:pPr>
+      <w:proofErr w:type="spellStart"/>
+      <w:r>
+        <w:rPr>
+          <w:rFonts w:ascii="Times New Roman" w:hAnsi="Times New Roman" w:cs="Times New Roman"/>
+          <w:sz w:val="24"/>
+          <w:szCs w:val="24"/>
+        </w:rPr>
         <w:lastRenderedPageBreak/>
-        <w:t xml:space="preserve">Method controller </w:t>
-      </w:r>
-      <w:proofErr w:type="spellStart"/>
-      <w:r>
-        <w:rPr>
-          <w:rFonts w:ascii="Times New Roman" w:hAnsi="Times New Roman" w:cs="Times New Roman"/>
-          <w:sz w:val="24"/>
-          <w:szCs w:val="24"/>
-        </w:rPr>
-        <w:t>produk</w:t>
-      </w:r>
-      <w:proofErr w:type="spellEnd"/>
-      <w:r>
-        <w:rPr>
-          <w:rFonts w:ascii="Times New Roman" w:hAnsi="Times New Roman" w:cs="Times New Roman"/>
-          <w:sz w:val="24"/>
-          <w:szCs w:val="24"/>
-        </w:rPr>
-        <w:t xml:space="preserve"> (show)</w:t>
-      </w:r>
-    </w:p>
-    <w:p>
-      <w:pPr>
-        <w:pStyle w:val="ListParagraph"/>
-        <w:ind w:left="426"/>
-        <w:rPr>
-          <w:rFonts w:ascii="Times New Roman" w:hAnsi="Times New Roman" w:cs="Times New Roman"/>
-          <w:sz w:val="24"/>
-          <w:szCs w:val="24"/>
-        </w:rPr>
-      </w:pPr>
-      <w:proofErr w:type="spellStart"/>
-      <w:r>
-        <w:rPr>
-          <w:rFonts w:ascii="Times New Roman" w:hAnsi="Times New Roman" w:cs="Times New Roman"/>
-          <w:sz w:val="24"/>
-          <w:szCs w:val="24"/>
-        </w:rPr>
         <w:t>Digunakan</w:t>
       </w:r>
       <w:proofErr w:type="spellEnd"/>
@@ -2314,45 +2317,45 @@
           <w:sz w:val="24"/>
           <w:szCs w:val="24"/>
         </w:rPr>
+        <w:t xml:space="preserve">Method controller </w:t>
+      </w:r>
+      <w:proofErr w:type="spellStart"/>
+      <w:r>
+        <w:rPr>
+          <w:rFonts w:ascii="Times New Roman" w:hAnsi="Times New Roman" w:cs="Times New Roman"/>
+          <w:sz w:val="24"/>
+          <w:szCs w:val="24"/>
+        </w:rPr>
+        <w:t>produk</w:t>
+      </w:r>
+      <w:proofErr w:type="spellEnd"/>
+      <w:r>
+        <w:rPr>
+          <w:rFonts w:ascii="Times New Roman" w:hAnsi="Times New Roman" w:cs="Times New Roman"/>
+          <w:sz w:val="24"/>
+          <w:szCs w:val="24"/>
+        </w:rPr>
+        <w:t xml:space="preserve"> (delete)</w:t>
+      </w:r>
+    </w:p>
+    <w:p>
+      <w:pPr>
+        <w:pStyle w:val="ListParagraph"/>
+        <w:ind w:left="426"/>
+        <w:rPr>
+          <w:rFonts w:ascii="Times New Roman" w:hAnsi="Times New Roman" w:cs="Times New Roman"/>
+          <w:sz w:val="24"/>
+          <w:szCs w:val="24"/>
+        </w:rPr>
+      </w:pPr>
+      <w:proofErr w:type="spellStart"/>
+      <w:r>
+        <w:rPr>
+          <w:rFonts w:ascii="Times New Roman" w:hAnsi="Times New Roman" w:cs="Times New Roman"/>
+          <w:sz w:val="24"/>
+          <w:szCs w:val="24"/>
+        </w:rPr>
         <w:lastRenderedPageBreak/>
-        <w:t xml:space="preserve">Method controller </w:t>
-      </w:r>
-      <w:proofErr w:type="spellStart"/>
-      <w:r>
-        <w:rPr>
-          <w:rFonts w:ascii="Times New Roman" w:hAnsi="Times New Roman" w:cs="Times New Roman"/>
-          <w:sz w:val="24"/>
-          <w:szCs w:val="24"/>
-        </w:rPr>
-        <w:t>produk</w:t>
-      </w:r>
-      <w:proofErr w:type="spellEnd"/>
-      <w:r>
-        <w:rPr>
-          <w:rFonts w:ascii="Times New Roman" w:hAnsi="Times New Roman" w:cs="Times New Roman"/>
-          <w:sz w:val="24"/>
-          <w:szCs w:val="24"/>
-        </w:rPr>
-        <w:t xml:space="preserve"> (delete)</w:t>
-      </w:r>
-    </w:p>
-    <w:p>
-      <w:pPr>
-        <w:pStyle w:val="ListParagraph"/>
-        <w:ind w:left="426"/>
-        <w:rPr>
-          <w:rFonts w:ascii="Times New Roman" w:hAnsi="Times New Roman" w:cs="Times New Roman"/>
-          <w:sz w:val="24"/>
-          <w:szCs w:val="24"/>
-        </w:rPr>
-      </w:pPr>
-      <w:proofErr w:type="spellStart"/>
-      <w:r>
-        <w:rPr>
-          <w:rFonts w:ascii="Times New Roman" w:hAnsi="Times New Roman" w:cs="Times New Roman"/>
-          <w:sz w:val="24"/>
-          <w:szCs w:val="24"/>
-        </w:rPr>
         <w:t>Digunakan</w:t>
       </w:r>
       <w:proofErr w:type="spellEnd"/>
@@ -2564,23 +2567,7 @@
           <w:sz w:val="24"/>
           <w:szCs w:val="24"/>
         </w:rPr>
-        <w:t xml:space="preserve">Controller </w:t>
-      </w:r>
-      <w:r>
-        <w:rPr>
-          <w:rFonts w:ascii="Times New Roman" w:hAnsi="Times New Roman" w:cs="Times New Roman"/>
-          <w:sz w:val="24"/>
-          <w:szCs w:val="24"/>
-        </w:rPr>
-        <w:t>status</w:t>
-      </w:r>
-      <w:r>
-        <w:rPr>
-          <w:rFonts w:ascii="Times New Roman" w:hAnsi="Times New Roman" w:cs="Times New Roman"/>
-          <w:sz w:val="24"/>
-          <w:szCs w:val="24"/>
-        </w:rPr>
-        <w:t xml:space="preserve"> </w:t>
+        <w:t xml:space="preserve">Controller status </w:t>
       </w:r>
       <w:proofErr w:type="spellStart"/>
       <w:r>
@@ -2688,15 +2675,7 @@
           <w:sz w:val="24"/>
           <w:szCs w:val="24"/>
         </w:rPr>
-        <w:t xml:space="preserve"> method-method pada controller </w:t>
-      </w:r>
-      <w:r>
-        <w:rPr>
-          <w:rFonts w:ascii="Times New Roman" w:hAnsi="Times New Roman" w:cs="Times New Roman"/>
-          <w:sz w:val="24"/>
-          <w:szCs w:val="24"/>
-        </w:rPr>
-        <w:t>status:</w:t>
+        <w:t xml:space="preserve"> method-method pada controller status:</w:t>
       </w:r>
     </w:p>
     <w:p>
@@ -2730,23 +2709,7 @@
           <w:sz w:val="24"/>
           <w:szCs w:val="24"/>
         </w:rPr>
-        <w:t xml:space="preserve">Method controller </w:t>
-      </w:r>
-      <w:r>
-        <w:rPr>
-          <w:rFonts w:ascii="Times New Roman" w:hAnsi="Times New Roman" w:cs="Times New Roman"/>
-          <w:sz w:val="24"/>
-          <w:szCs w:val="24"/>
-        </w:rPr>
-        <w:t>status</w:t>
-      </w:r>
-      <w:r>
-        <w:rPr>
-          <w:rFonts w:ascii="Times New Roman" w:hAnsi="Times New Roman" w:cs="Times New Roman"/>
-          <w:sz w:val="24"/>
-          <w:szCs w:val="24"/>
-        </w:rPr>
-        <w:t xml:space="preserve"> (index)</w:t>
+        <w:t>Method controller status (index)</w:t>
       </w:r>
       <w:r>
         <w:rPr>
@@ -3077,27 +3040,27 @@
           <w:sz w:val="24"/>
           <w:szCs w:val="24"/>
         </w:rPr>
+        <w:t>Method controller status (create)</w:t>
+      </w:r>
+    </w:p>
+    <w:p>
+      <w:pPr>
+        <w:pStyle w:val="ListParagraph"/>
+        <w:ind w:left="426"/>
+        <w:rPr>
+          <w:rFonts w:ascii="Times New Roman" w:hAnsi="Times New Roman" w:cs="Times New Roman"/>
+          <w:sz w:val="24"/>
+          <w:szCs w:val="24"/>
+        </w:rPr>
+      </w:pPr>
+      <w:proofErr w:type="spellStart"/>
+      <w:r>
+        <w:rPr>
+          <w:rFonts w:ascii="Times New Roman" w:hAnsi="Times New Roman" w:cs="Times New Roman"/>
+          <w:sz w:val="24"/>
+          <w:szCs w:val="24"/>
+        </w:rPr>
         <w:lastRenderedPageBreak/>
-        <w:t>Method controller status (create)</w:t>
-      </w:r>
-    </w:p>
-    <w:p>
-      <w:pPr>
-        <w:pStyle w:val="ListParagraph"/>
-        <w:ind w:left="426"/>
-        <w:rPr>
-          <w:rFonts w:ascii="Times New Roman" w:hAnsi="Times New Roman" w:cs="Times New Roman"/>
-          <w:sz w:val="24"/>
-          <w:szCs w:val="24"/>
-        </w:rPr>
-      </w:pPr>
-      <w:proofErr w:type="spellStart"/>
-      <w:r>
-        <w:rPr>
-          <w:rFonts w:ascii="Times New Roman" w:hAnsi="Times New Roman" w:cs="Times New Roman"/>
-          <w:sz w:val="24"/>
-          <w:szCs w:val="24"/>
-        </w:rPr>
         <w:t>Digunakan</w:t>
       </w:r>
       <w:proofErr w:type="spellEnd"/>
@@ -3179,23 +3142,7 @@
           <w:sz w:val="24"/>
           <w:szCs w:val="24"/>
         </w:rPr>
-        <w:t xml:space="preserve"> data </w:t>
-      </w:r>
-      <w:r>
-        <w:rPr>
-          <w:rFonts w:ascii="Times New Roman" w:hAnsi="Times New Roman" w:cs="Times New Roman"/>
-          <w:sz w:val="24"/>
-          <w:szCs w:val="24"/>
-        </w:rPr>
-        <w:t>status</w:t>
-      </w:r>
-      <w:r>
-        <w:rPr>
-          <w:rFonts w:ascii="Times New Roman" w:hAnsi="Times New Roman" w:cs="Times New Roman"/>
-          <w:sz w:val="24"/>
-          <w:szCs w:val="24"/>
-        </w:rPr>
-        <w:t>.</w:t>
+        <w:t xml:space="preserve"> data status.</w:t>
       </w:r>
     </w:p>
     <w:p>
@@ -3308,15 +3255,7 @@
           <w:sz w:val="24"/>
           <w:szCs w:val="24"/>
         </w:rPr>
-        <w:t xml:space="preserve">Method controller </w:t>
-      </w:r>
-      <w:r>
-        <w:rPr>
-          <w:rFonts w:ascii="Times New Roman" w:hAnsi="Times New Roman" w:cs="Times New Roman"/>
-          <w:sz w:val="24"/>
-          <w:szCs w:val="24"/>
-        </w:rPr>
-        <w:t>status</w:t>
+        <w:t>Method controller status</w:t>
       </w:r>
       <w:r>
         <w:rPr>
@@ -3397,23 +3336,7 @@
           <w:sz w:val="24"/>
           <w:szCs w:val="24"/>
         </w:rPr>
-        <w:t xml:space="preserve"> data </w:t>
-      </w:r>
-      <w:r>
-        <w:rPr>
-          <w:rFonts w:ascii="Times New Roman" w:hAnsi="Times New Roman" w:cs="Times New Roman"/>
-          <w:sz w:val="24"/>
-          <w:szCs w:val="24"/>
-        </w:rPr>
-        <w:t>status</w:t>
-      </w:r>
-      <w:r>
-        <w:rPr>
-          <w:rFonts w:ascii="Times New Roman" w:hAnsi="Times New Roman" w:cs="Times New Roman"/>
-          <w:sz w:val="24"/>
-          <w:szCs w:val="24"/>
-        </w:rPr>
-        <w:t xml:space="preserve"> </w:t>
+        <w:t xml:space="preserve"> data status </w:t>
       </w:r>
       <w:proofErr w:type="spellStart"/>
       <w:r>
@@ -3529,23 +3452,7 @@
           <w:sz w:val="24"/>
           <w:szCs w:val="24"/>
         </w:rPr>
-        <w:t xml:space="preserve">Method Controller </w:t>
-      </w:r>
-      <w:r>
-        <w:rPr>
-          <w:rFonts w:ascii="Times New Roman" w:hAnsi="Times New Roman" w:cs="Times New Roman"/>
-          <w:sz w:val="24"/>
-          <w:szCs w:val="24"/>
-        </w:rPr>
-        <w:t>status</w:t>
-      </w:r>
-      <w:r>
-        <w:rPr>
-          <w:rFonts w:ascii="Times New Roman" w:hAnsi="Times New Roman" w:cs="Times New Roman"/>
-          <w:sz w:val="24"/>
-          <w:szCs w:val="24"/>
-        </w:rPr>
-        <w:t xml:space="preserve"> (update)</w:t>
+        <w:t>Method Controller status (update)</w:t>
       </w:r>
     </w:p>
     <w:p>
@@ -3610,23 +3517,7 @@
           <w:sz w:val="24"/>
           <w:szCs w:val="24"/>
         </w:rPr>
-        <w:t xml:space="preserve"> data </w:t>
-      </w:r>
-      <w:r>
-        <w:rPr>
-          <w:rFonts w:ascii="Times New Roman" w:hAnsi="Times New Roman" w:cs="Times New Roman"/>
-          <w:sz w:val="24"/>
-          <w:szCs w:val="24"/>
-        </w:rPr>
-        <w:t>status</w:t>
-      </w:r>
-      <w:r>
-        <w:rPr>
-          <w:rFonts w:ascii="Times New Roman" w:hAnsi="Times New Roman" w:cs="Times New Roman"/>
-          <w:sz w:val="24"/>
-          <w:szCs w:val="24"/>
-        </w:rPr>
-        <w:t>.</w:t>
+        <w:t xml:space="preserve"> data status.</w:t>
       </w:r>
     </w:p>
     <w:p>
@@ -3728,43 +3619,27 @@
           <w:sz w:val="24"/>
           <w:szCs w:val="24"/>
         </w:rPr>
+        <w:t>Method controller status (delete)</w:t>
+      </w:r>
+    </w:p>
+    <w:p>
+      <w:pPr>
+        <w:pStyle w:val="ListParagraph"/>
+        <w:ind w:left="426"/>
+        <w:rPr>
+          <w:rFonts w:ascii="Times New Roman" w:hAnsi="Times New Roman" w:cs="Times New Roman"/>
+          <w:sz w:val="24"/>
+          <w:szCs w:val="24"/>
+        </w:rPr>
+      </w:pPr>
+      <w:proofErr w:type="spellStart"/>
+      <w:r>
+        <w:rPr>
+          <w:rFonts w:ascii="Times New Roman" w:hAnsi="Times New Roman" w:cs="Times New Roman"/>
+          <w:sz w:val="24"/>
+          <w:szCs w:val="24"/>
+        </w:rPr>
         <w:lastRenderedPageBreak/>
-        <w:t xml:space="preserve">Method controller </w:t>
-      </w:r>
-      <w:r>
-        <w:rPr>
-          <w:rFonts w:ascii="Times New Roman" w:hAnsi="Times New Roman" w:cs="Times New Roman"/>
-          <w:sz w:val="24"/>
-          <w:szCs w:val="24"/>
-        </w:rPr>
-        <w:t>status</w:t>
-      </w:r>
-      <w:r>
-        <w:rPr>
-          <w:rFonts w:ascii="Times New Roman" w:hAnsi="Times New Roman" w:cs="Times New Roman"/>
-          <w:sz w:val="24"/>
-          <w:szCs w:val="24"/>
-        </w:rPr>
-        <w:t xml:space="preserve"> (delete)</w:t>
-      </w:r>
-    </w:p>
-    <w:p>
-      <w:pPr>
-        <w:pStyle w:val="ListParagraph"/>
-        <w:ind w:left="426"/>
-        <w:rPr>
-          <w:rFonts w:ascii="Times New Roman" w:hAnsi="Times New Roman" w:cs="Times New Roman"/>
-          <w:sz w:val="24"/>
-          <w:szCs w:val="24"/>
-        </w:rPr>
-      </w:pPr>
-      <w:proofErr w:type="spellStart"/>
-      <w:r>
-        <w:rPr>
-          <w:rFonts w:ascii="Times New Roman" w:hAnsi="Times New Roman" w:cs="Times New Roman"/>
-          <w:sz w:val="24"/>
-          <w:szCs w:val="24"/>
-        </w:rPr>
         <w:t>Digunakan</w:t>
       </w:r>
       <w:proofErr w:type="spellEnd"/>
@@ -3810,23 +3685,7 @@
           <w:sz w:val="24"/>
           <w:szCs w:val="24"/>
         </w:rPr>
-        <w:t xml:space="preserve"> data </w:t>
-      </w:r>
-      <w:r>
-        <w:rPr>
-          <w:rFonts w:ascii="Times New Roman" w:hAnsi="Times New Roman" w:cs="Times New Roman"/>
-          <w:sz w:val="24"/>
-          <w:szCs w:val="24"/>
-        </w:rPr>
-        <w:t>status</w:t>
-      </w:r>
-      <w:r>
-        <w:rPr>
-          <w:rFonts w:ascii="Times New Roman" w:hAnsi="Times New Roman" w:cs="Times New Roman"/>
-          <w:sz w:val="24"/>
-          <w:szCs w:val="24"/>
-        </w:rPr>
-        <w:t>.</w:t>
+        <w:t xml:space="preserve"> data status.</w:t>
       </w:r>
     </w:p>
     <w:p>
@@ -4434,45 +4293,45 @@
           <w:sz w:val="24"/>
           <w:szCs w:val="24"/>
         </w:rPr>
+        <w:t xml:space="preserve">Method controller </w:t>
+      </w:r>
+      <w:proofErr w:type="spellStart"/>
+      <w:r>
+        <w:rPr>
+          <w:rFonts w:ascii="Times New Roman" w:hAnsi="Times New Roman" w:cs="Times New Roman"/>
+          <w:sz w:val="24"/>
+          <w:szCs w:val="24"/>
+        </w:rPr>
+        <w:t>kategori</w:t>
+      </w:r>
+      <w:proofErr w:type="spellEnd"/>
+      <w:r>
+        <w:rPr>
+          <w:rFonts w:ascii="Times New Roman" w:hAnsi="Times New Roman" w:cs="Times New Roman"/>
+          <w:sz w:val="24"/>
+          <w:szCs w:val="24"/>
+        </w:rPr>
+        <w:t xml:space="preserve"> (create)</w:t>
+      </w:r>
+    </w:p>
+    <w:p>
+      <w:pPr>
+        <w:pStyle w:val="ListParagraph"/>
+        <w:ind w:left="426"/>
+        <w:rPr>
+          <w:rFonts w:ascii="Times New Roman" w:hAnsi="Times New Roman" w:cs="Times New Roman"/>
+          <w:sz w:val="24"/>
+          <w:szCs w:val="24"/>
+        </w:rPr>
+      </w:pPr>
+      <w:proofErr w:type="spellStart"/>
+      <w:r>
+        <w:rPr>
+          <w:rFonts w:ascii="Times New Roman" w:hAnsi="Times New Roman" w:cs="Times New Roman"/>
+          <w:sz w:val="24"/>
+          <w:szCs w:val="24"/>
+        </w:rPr>
         <w:lastRenderedPageBreak/>
-        <w:t xml:space="preserve">Method controller </w:t>
-      </w:r>
-      <w:proofErr w:type="spellStart"/>
-      <w:r>
-        <w:rPr>
-          <w:rFonts w:ascii="Times New Roman" w:hAnsi="Times New Roman" w:cs="Times New Roman"/>
-          <w:sz w:val="24"/>
-          <w:szCs w:val="24"/>
-        </w:rPr>
-        <w:t>kategori</w:t>
-      </w:r>
-      <w:proofErr w:type="spellEnd"/>
-      <w:r>
-        <w:rPr>
-          <w:rFonts w:ascii="Times New Roman" w:hAnsi="Times New Roman" w:cs="Times New Roman"/>
-          <w:sz w:val="24"/>
-          <w:szCs w:val="24"/>
-        </w:rPr>
-        <w:t xml:space="preserve"> (create)</w:t>
-      </w:r>
-    </w:p>
-    <w:p>
-      <w:pPr>
-        <w:pStyle w:val="ListParagraph"/>
-        <w:ind w:left="426"/>
-        <w:rPr>
-          <w:rFonts w:ascii="Times New Roman" w:hAnsi="Times New Roman" w:cs="Times New Roman"/>
-          <w:sz w:val="24"/>
-          <w:szCs w:val="24"/>
-        </w:rPr>
-      </w:pPr>
-      <w:proofErr w:type="spellStart"/>
-      <w:r>
-        <w:rPr>
-          <w:rFonts w:ascii="Times New Roman" w:hAnsi="Times New Roman" w:cs="Times New Roman"/>
-          <w:sz w:val="24"/>
-          <w:szCs w:val="24"/>
-        </w:rPr>
         <w:t>Digunakan</w:t>
       </w:r>
       <w:proofErr w:type="spellEnd"/>
@@ -4973,45 +4832,45 @@
           <w:sz w:val="24"/>
           <w:szCs w:val="24"/>
         </w:rPr>
+        <w:t xml:space="preserve">Method Controller </w:t>
+      </w:r>
+      <w:proofErr w:type="spellStart"/>
+      <w:r>
+        <w:rPr>
+          <w:rFonts w:ascii="Times New Roman" w:hAnsi="Times New Roman" w:cs="Times New Roman"/>
+          <w:sz w:val="24"/>
+          <w:szCs w:val="24"/>
+        </w:rPr>
+        <w:t>kategori</w:t>
+      </w:r>
+      <w:proofErr w:type="spellEnd"/>
+      <w:r>
+        <w:rPr>
+          <w:rFonts w:ascii="Times New Roman" w:hAnsi="Times New Roman" w:cs="Times New Roman"/>
+          <w:sz w:val="24"/>
+          <w:szCs w:val="24"/>
+        </w:rPr>
+        <w:t xml:space="preserve"> (update)</w:t>
+      </w:r>
+    </w:p>
+    <w:p>
+      <w:pPr>
+        <w:pStyle w:val="ListParagraph"/>
+        <w:ind w:left="426"/>
+        <w:rPr>
+          <w:rFonts w:ascii="Times New Roman" w:hAnsi="Times New Roman" w:cs="Times New Roman"/>
+          <w:sz w:val="24"/>
+          <w:szCs w:val="24"/>
+        </w:rPr>
+      </w:pPr>
+      <w:proofErr w:type="spellStart"/>
+      <w:r>
+        <w:rPr>
+          <w:rFonts w:ascii="Times New Roman" w:hAnsi="Times New Roman" w:cs="Times New Roman"/>
+          <w:sz w:val="24"/>
+          <w:szCs w:val="24"/>
+        </w:rPr>
         <w:lastRenderedPageBreak/>
-        <w:t xml:space="preserve">Method Controller </w:t>
-      </w:r>
-      <w:proofErr w:type="spellStart"/>
-      <w:r>
-        <w:rPr>
-          <w:rFonts w:ascii="Times New Roman" w:hAnsi="Times New Roman" w:cs="Times New Roman"/>
-          <w:sz w:val="24"/>
-          <w:szCs w:val="24"/>
-        </w:rPr>
-        <w:t>kategori</w:t>
-      </w:r>
-      <w:proofErr w:type="spellEnd"/>
-      <w:r>
-        <w:rPr>
-          <w:rFonts w:ascii="Times New Roman" w:hAnsi="Times New Roman" w:cs="Times New Roman"/>
-          <w:sz w:val="24"/>
-          <w:szCs w:val="24"/>
-        </w:rPr>
-        <w:t xml:space="preserve"> (update)</w:t>
-      </w:r>
-    </w:p>
-    <w:p>
-      <w:pPr>
-        <w:pStyle w:val="ListParagraph"/>
-        <w:ind w:left="426"/>
-        <w:rPr>
-          <w:rFonts w:ascii="Times New Roman" w:hAnsi="Times New Roman" w:cs="Times New Roman"/>
-          <w:sz w:val="24"/>
-          <w:szCs w:val="24"/>
-        </w:rPr>
-      </w:pPr>
-      <w:proofErr w:type="spellStart"/>
-      <w:r>
-        <w:rPr>
-          <w:rFonts w:ascii="Times New Roman" w:hAnsi="Times New Roman" w:cs="Times New Roman"/>
-          <w:sz w:val="24"/>
-          <w:szCs w:val="24"/>
-        </w:rPr>
         <w:t>Digunakan</w:t>
       </w:r>
       <w:proofErr w:type="spellEnd"/>

</xml_diff>